<commit_message>
Final commit to finish Version 1 of the project.
</commit_message>
<xml_diff>
--- a/Documentation/Arbeitsjournal_05.11.2021.docx
+++ b/Documentation/Arbeitsjournal_05.11.2021.docx
@@ -37,12 +37,6 @@
         <w:gridCol w:w="3111"/>
       </w:tblGrid>
       <w:tr>
-        <w:tblPrEx>
-          <w:tblCellMar>
-            <w:top w:w="0" w:type="dxa"/>
-            <w:bottom w:w="0" w:type="dxa"/>
-          </w:tblCellMar>
-        </w:tblPrEx>
         <w:tc>
           <w:tcPr>
             <w:tcW w:w="4821" w:type="dxa"/>
@@ -112,18 +106,44 @@
                 <w:sz w:val="40"/>
                 <w:szCs w:val="40"/>
               </w:rPr>
-              <w:t>09.03.21</w:t>
+              <w:t>0</w:t>
+            </w:r>
+            <w:r>
+              <w:rPr>
+                <w:rFonts w:ascii="Arial" w:hAnsi="Arial"/>
+                <w:sz w:val="40"/>
+                <w:szCs w:val="40"/>
+              </w:rPr>
+              <w:t>5</w:t>
+            </w:r>
+            <w:r>
+              <w:rPr>
+                <w:rFonts w:ascii="Arial" w:hAnsi="Arial"/>
+                <w:sz w:val="40"/>
+                <w:szCs w:val="40"/>
+              </w:rPr>
+              <w:t>.</w:t>
+            </w:r>
+            <w:r>
+              <w:rPr>
+                <w:rFonts w:ascii="Arial" w:hAnsi="Arial"/>
+                <w:sz w:val="40"/>
+                <w:szCs w:val="40"/>
+              </w:rPr>
+              <w:t>11</w:t>
+            </w:r>
+            <w:r>
+              <w:rPr>
+                <w:rFonts w:ascii="Arial" w:hAnsi="Arial"/>
+                <w:sz w:val="40"/>
+                <w:szCs w:val="40"/>
+              </w:rPr>
+              <w:t>.21</w:t>
             </w:r>
           </w:p>
         </w:tc>
       </w:tr>
       <w:tr>
-        <w:tblPrEx>
-          <w:tblCellMar>
-            <w:top w:w="0" w:type="dxa"/>
-            <w:bottom w:w="0" w:type="dxa"/>
-          </w:tblCellMar>
-        </w:tblPrEx>
         <w:tc>
           <w:tcPr>
             <w:tcW w:w="2832" w:type="dxa"/>
@@ -230,12 +250,6 @@
         </w:tc>
       </w:tr>
       <w:tr>
-        <w:tblPrEx>
-          <w:tblCellMar>
-            <w:top w:w="0" w:type="dxa"/>
-            <w:bottom w:w="0" w:type="dxa"/>
-          </w:tblCellMar>
-        </w:tblPrEx>
         <w:tc>
           <w:tcPr>
             <w:tcW w:w="2832" w:type="dxa"/>

</xml_diff>